<commit_message>
more fotos in the system images folder to use for fotos updated requirements definition doc.
</commit_message>
<xml_diff>
--- a/docs/requirementsDefinitionTemplate.docx
+++ b/docs/requirementsDefinitionTemplate.docx
@@ -52,8 +52,6 @@
     <w:p>
       <w:r>
         <w:tab/>
-      </w:r>
-      <w:r>
         <w:t xml:space="preserve">In the neighborhood, many people have a need for tools; however, no one wants to buy tools for </w:t>
       </w:r>
       <w:r>
@@ -66,13 +64,7 @@
         <w:t>tools for</w:t>
       </w:r>
       <w:r>
-        <w:t xml:space="preserve"> a single project, the Tool Co-o</w:t>
-      </w:r>
-      <w:r>
-        <w:t>p will keep a large selection of tools and allow everyone to check them out for their individual projects.  This Tool Co-op will solve the problem by allowing everyone to use the tools they need for small fees instead of everyone purchasing their own tools</w:t>
-      </w:r>
-      <w:r>
-        <w:t>.  We have been contracted to design a system which will keep everything organized and easily managed.</w:t>
+        <w:t xml:space="preserve"> a single project, the Tool Co-op will keep a large selection of tools and allow everyone to check them out for their individual projects.  This Tool Co-op will solve the problem by allowing everyone to use the tools they need for small fees instead of everyone purchasing their own tools.  We have been contracted to design a system which will keep everything organized and easily managed.</w:t>
       </w:r>
     </w:p>
     <w:p>
@@ -83,27 +75,13 @@
         </w:rPr>
       </w:pPr>
       <w:r>
-        <w:t xml:space="preserve">This project will allow the Neighborhood Tool Co-op (the system) to manage their inventory. This includes creating new tools in the inventory, adjusting </w:t>
-      </w:r>
-      <w:r>
-        <w:t>item quan</w:t>
-      </w:r>
-      <w:bookmarkStart w:id="0" w:name="_GoBack"/>
-      <w:bookmarkEnd w:id="0"/>
-      <w:r>
-        <w:t>tities, marking where the item is located, and storing an image of the tool.  The system will have full control of customer management. The system will be able to add new customer accounts and manage the customers’ information. The system will all</w:t>
-      </w:r>
-      <w:r>
-        <w:t xml:space="preserve">ow the submission of tool reservations, the listing of the customer requesting the reservation, and the addition of specific tools to the reservation.  As tools are checked in and out, the Co-op will be able to track how many are in </w:t>
+        <w:t xml:space="preserve">This project will allow the Neighborhood Tool Co-op (the system) to manage their inventory. This includes creating new tools in the inventory, adjusting item quantities, marking where the item is located, and storing an image of the tool.  The system will have full control of customer management. The system will be able to add new customer accounts and manage the customers’ information. The system will allow the submission of tool reservations, the listing of the customer requesting the reservation, and the addition of specific tools to the reservation.  As tools are checked in and out, the Co-op will be able to track how many are in </w:t>
       </w:r>
       <w:r>
         <w:t>inventory and</w:t>
       </w:r>
       <w:r>
-        <w:t xml:space="preserve"> know whi</w:t>
-      </w:r>
-      <w:r>
-        <w:t>ch tools may be checked out to new customers. This includes knowing the dates that tools must be returned.</w:t>
+        <w:t xml:space="preserve"> know which tools may be checked out to new customers. This includes knowing the dates that tools must be returned.</w:t>
       </w:r>
     </w:p>
     <w:p>
@@ -197,10 +175,7 @@
         <w:spacing w:after="0"/>
       </w:pPr>
       <w:r>
-        <w:t>Cu</w:t>
-      </w:r>
-      <w:r>
-        <w:t>stomer approaches employee looking to check out a tool</w:t>
+        <w:t>Customer approaches employee looking to check out a tool</w:t>
       </w:r>
     </w:p>
     <w:p>
@@ -249,10 +224,7 @@
         <w:spacing w:after="0"/>
       </w:pPr>
       <w:r>
-        <w:t>If the customer is not foun</w:t>
-      </w:r>
-      <w:r>
-        <w:t>d, the employee creates a new customer</w:t>
+        <w:t>If the customer is not found, the employee creates a new customer</w:t>
       </w:r>
     </w:p>
     <w:p>
@@ -288,10 +260,7 @@
         <w:spacing w:after="0"/>
       </w:pPr>
       <w:r>
-        <w:t>The employee fills out required information to create a reservation for the cus</w:t>
-      </w:r>
-      <w:r>
-        <w:t>tomer</w:t>
+        <w:t>The employee fills out required information to create a reservation for the customer</w:t>
       </w:r>
     </w:p>
     <w:p>
@@ -495,10 +464,7 @@
         <w:spacing w:after="0"/>
       </w:pPr>
       <w:r>
-        <w:t>Cus</w:t>
-      </w:r>
-      <w:r>
-        <w:t>tomers should be able to make reservations</w:t>
+        <w:t>Customers should be able to make reservations</w:t>
       </w:r>
     </w:p>
     <w:p>
@@ -600,10 +566,7 @@
         <w:spacing w:after="0"/>
       </w:pPr>
       <w:r>
-        <w:t>The employ</w:t>
-      </w:r>
-      <w:r>
-        <w:t>ee can create new items in inventory as new inventory is purchased</w:t>
+        <w:t>The employee can create new items in inventory as new inventory is purchased</w:t>
       </w:r>
     </w:p>
     <w:p>
@@ -663,10 +626,7 @@
         <w:spacing w:after="0"/>
       </w:pPr>
       <w:r>
-        <w:t>The employee can inactivate items when they are no longer res</w:t>
-      </w:r>
-      <w:r>
-        <w:t>ervable</w:t>
+        <w:t>The employee can inactivate items when they are no longer reservable</w:t>
       </w:r>
     </w:p>
     <w:p>
@@ -774,10 +734,7 @@
         <w:spacing w:after="0"/>
       </w:pPr>
       <w:r>
-        <w:t>The employee can create new customer pro</w:t>
-      </w:r>
-      <w:r>
-        <w:t>files</w:t>
+        <w:t>The employee can create new customer profiles</w:t>
       </w:r>
     </w:p>
     <w:p>
@@ -902,135 +859,191 @@
         <w:rPr>
           <w:b/>
         </w:rPr>
-        <w:t>Functional Requireme</w:t>
-      </w:r>
-      <w:r>
+        <w:t>Functional Requirements</w:t>
+      </w:r>
+    </w:p>
+    <w:p>
+      <w:pPr>
+        <w:numPr>
+          <w:ilvl w:val="0"/>
+          <w:numId w:val="3"/>
+        </w:numPr>
+        <w:spacing w:after="0"/>
+      </w:pPr>
+      <w:r>
+        <w:t>Employees should be able to create, view, update, and delete tools through easy user interfaces</w:t>
+      </w:r>
+    </w:p>
+    <w:p>
+      <w:pPr>
+        <w:numPr>
+          <w:ilvl w:val="0"/>
+          <w:numId w:val="3"/>
+        </w:numPr>
+        <w:spacing w:after="0"/>
+      </w:pPr>
+      <w:r>
+        <w:t xml:space="preserve">Employees and customers should have access to </w:t>
+      </w:r>
+      <w:r>
+        <w:t>a searchable</w:t>
+      </w:r>
+      <w:r>
+        <w:t xml:space="preserve"> catalog of tools</w:t>
+      </w:r>
+    </w:p>
+    <w:p>
+      <w:pPr>
+        <w:numPr>
+          <w:ilvl w:val="0"/>
+          <w:numId w:val="3"/>
+        </w:numPr>
+        <w:spacing w:after="0"/>
+      </w:pPr>
+      <w:r>
+        <w:t>Employees should be able to create, view, update, and delete customer accounts</w:t>
+      </w:r>
+    </w:p>
+    <w:p>
+      <w:pPr>
+        <w:numPr>
+          <w:ilvl w:val="0"/>
+          <w:numId w:val="3"/>
+        </w:numPr>
+        <w:spacing w:after="0"/>
+      </w:pPr>
+      <w:r>
+        <w:t>Employees can check out tools to customers</w:t>
+      </w:r>
+    </w:p>
+    <w:p>
+      <w:pPr>
+        <w:numPr>
+          <w:ilvl w:val="0"/>
+          <w:numId w:val="3"/>
+        </w:numPr>
+        <w:spacing w:after="0"/>
+      </w:pPr>
+      <w:r>
+        <w:t>Employees can create reports with specified criteria regarding customers, items, and reservations</w:t>
+      </w:r>
+    </w:p>
+    <w:p>
+      <w:pPr>
+        <w:numPr>
+          <w:ilvl w:val="0"/>
+          <w:numId w:val="3"/>
+        </w:numPr>
+        <w:spacing w:after="0"/>
+      </w:pPr>
+      <w:r>
+        <w:t>Employees can easily calculate fees that the customer owes.</w:t>
+      </w:r>
+    </w:p>
+    <w:p>
+      <w:pPr>
+        <w:numPr>
+          <w:ilvl w:val="0"/>
+          <w:numId w:val="3"/>
+        </w:numPr>
+        <w:spacing w:after="0"/>
+      </w:pPr>
+      <w:r>
+        <w:t>Customers are allowed to make reservations online on a user-friendly website</w:t>
+      </w:r>
+    </w:p>
+    <w:p>
+      <w:pPr>
+        <w:numPr>
+          <w:ilvl w:val="0"/>
+          <w:numId w:val="3"/>
+        </w:numPr>
+        <w:spacing w:after="0"/>
+      </w:pPr>
+      <w:r>
+        <w:t>The main page of the employee view should show which tools are to be checked out.</w:t>
+      </w:r>
+    </w:p>
+    <w:p>
+      <w:pPr>
+        <w:numPr>
+          <w:ilvl w:val="0"/>
+          <w:numId w:val="3"/>
+        </w:numPr>
+      </w:pPr>
+      <w:r>
+        <w:t>Customers will receive notifications before tools are due.</w:t>
+      </w:r>
+    </w:p>
+    <w:p>
+      <w:pPr>
+        <w:ind w:left="720"/>
+      </w:pPr>
+    </w:p>
+    <w:p>
+      <w:pPr>
+        <w:numPr>
+          <w:ilvl w:val="0"/>
+          <w:numId w:val="7"/>
+        </w:numPr>
+        <w:ind w:left="360"/>
         <w:rPr>
           <w:b/>
         </w:rPr>
-        <w:t>nts</w:t>
-      </w:r>
-    </w:p>
-    <w:p>
-      <w:pPr>
-        <w:numPr>
-          <w:ilvl w:val="0"/>
-          <w:numId w:val="3"/>
-        </w:numPr>
-        <w:spacing w:after="0"/>
-      </w:pPr>
-      <w:r>
-        <w:t>Employees should be able to create, view, update, and delete tools through easy user interfaces</w:t>
-      </w:r>
-    </w:p>
-    <w:p>
-      <w:pPr>
-        <w:numPr>
-          <w:ilvl w:val="0"/>
-          <w:numId w:val="3"/>
-        </w:numPr>
-        <w:spacing w:after="0"/>
-      </w:pPr>
-      <w:r>
-        <w:t xml:space="preserve">Employees and customers should have access to </w:t>
-      </w:r>
-      <w:r>
-        <w:t>a searchable</w:t>
-      </w:r>
-      <w:r>
-        <w:t xml:space="preserve"> catalog of tools</w:t>
-      </w:r>
-    </w:p>
-    <w:p>
-      <w:pPr>
-        <w:numPr>
-          <w:ilvl w:val="0"/>
-          <w:numId w:val="3"/>
-        </w:numPr>
-        <w:spacing w:after="0"/>
-      </w:pPr>
-      <w:r>
-        <w:t>Employees should be able to create, view, update, and delete customer accounts</w:t>
-      </w:r>
-    </w:p>
-    <w:p>
-      <w:pPr>
-        <w:numPr>
-          <w:ilvl w:val="0"/>
-          <w:numId w:val="3"/>
-        </w:numPr>
-        <w:spacing w:after="0"/>
-      </w:pPr>
-      <w:r>
-        <w:t>Employees can check out tools to customers</w:t>
-      </w:r>
-    </w:p>
-    <w:p>
-      <w:pPr>
-        <w:numPr>
-          <w:ilvl w:val="0"/>
-          <w:numId w:val="3"/>
-        </w:numPr>
-        <w:spacing w:after="0"/>
-      </w:pPr>
-      <w:r>
-        <w:t>Employees can create reports with specified criteria regarding customers, items, and reservations</w:t>
-      </w:r>
-    </w:p>
-    <w:p>
-      <w:pPr>
-        <w:numPr>
-          <w:ilvl w:val="0"/>
-          <w:numId w:val="3"/>
-        </w:numPr>
-        <w:spacing w:after="0"/>
-      </w:pPr>
-      <w:r>
-        <w:t>Employees can easily calculate fees that the customer owes.</w:t>
-      </w:r>
-    </w:p>
-    <w:p>
-      <w:pPr>
-        <w:numPr>
-          <w:ilvl w:val="0"/>
-          <w:numId w:val="3"/>
-        </w:numPr>
-        <w:spacing w:after="0"/>
-      </w:pPr>
-      <w:r>
-        <w:t xml:space="preserve">Customers are allowed to make reservations online on a </w:t>
-      </w:r>
-      <w:r>
-        <w:t>user-friendly website</w:t>
-      </w:r>
-    </w:p>
-    <w:p>
-      <w:pPr>
-        <w:numPr>
-          <w:ilvl w:val="0"/>
-          <w:numId w:val="3"/>
-        </w:numPr>
-        <w:spacing w:after="0"/>
-      </w:pPr>
-      <w:r>
-        <w:t>The main page of the employee view should show which tools are to be checked out.</w:t>
-      </w:r>
-    </w:p>
-    <w:p>
-      <w:pPr>
-        <w:numPr>
-          <w:ilvl w:val="0"/>
-          <w:numId w:val="3"/>
-        </w:numPr>
-      </w:pPr>
-      <w:r>
-        <w:t>Customers will receive notifications before tools are due.</w:t>
-      </w:r>
-    </w:p>
-    <w:p>
-      <w:pPr>
-        <w:ind w:left="720"/>
-      </w:pPr>
+      </w:pPr>
+      <w:r>
+        <w:rPr>
+          <w:b/>
+        </w:rPr>
+        <w:t>Non-functional Requirements</w:t>
+      </w:r>
+    </w:p>
+    <w:p>
+      <w:pPr>
+        <w:numPr>
+          <w:ilvl w:val="0"/>
+          <w:numId w:val="1"/>
+        </w:numPr>
+        <w:spacing w:after="0"/>
+      </w:pPr>
+      <w:r>
+        <w:t>Show database of tools and allow changes to be made to database</w:t>
+      </w:r>
+    </w:p>
+    <w:p>
+      <w:pPr>
+        <w:numPr>
+          <w:ilvl w:val="0"/>
+          <w:numId w:val="1"/>
+        </w:numPr>
+        <w:spacing w:after="0"/>
+      </w:pPr>
+      <w:r>
+        <w:t>Send responses of searches in less than 3 seconds</w:t>
+      </w:r>
+    </w:p>
+    <w:p>
+      <w:pPr>
+        <w:numPr>
+          <w:ilvl w:val="0"/>
+          <w:numId w:val="1"/>
+        </w:numPr>
+        <w:spacing w:after="0"/>
+      </w:pPr>
+      <w:r>
+        <w:t>Sends notifications of due dates for tools from server on dates.</w:t>
+      </w:r>
+    </w:p>
+    <w:p>
+      <w:pPr>
+        <w:numPr>
+          <w:ilvl w:val="0"/>
+          <w:numId w:val="1"/>
+        </w:numPr>
+      </w:pPr>
+      <w:r>
+        <w:t>Calculates and reports fees within 3 seconds for employee to charge</w:t>
+      </w:r>
     </w:p>
     <w:p>
       <w:pPr>
@@ -1047,63 +1060,219 @@
         <w:rPr>
           <w:b/>
         </w:rPr>
-        <w:t>Non-functional Requirements</w:t>
-      </w:r>
-    </w:p>
-    <w:p>
-      <w:pPr>
-        <w:numPr>
-          <w:ilvl w:val="0"/>
-          <w:numId w:val="1"/>
-        </w:numPr>
-        <w:spacing w:after="0"/>
-      </w:pPr>
-      <w:r>
-        <w:t>Show database of tools and allow changes to be made to database</w:t>
-      </w:r>
-    </w:p>
-    <w:p>
-      <w:pPr>
-        <w:numPr>
-          <w:ilvl w:val="0"/>
-          <w:numId w:val="1"/>
-        </w:numPr>
-        <w:spacing w:after="0"/>
-      </w:pPr>
-      <w:r>
-        <w:t>Send responses of searches in less than 3 seconds</w:t>
-      </w:r>
-    </w:p>
-    <w:p>
-      <w:pPr>
-        <w:numPr>
-          <w:ilvl w:val="0"/>
-          <w:numId w:val="1"/>
-        </w:numPr>
-        <w:spacing w:after="0"/>
-      </w:pPr>
-      <w:r>
-        <w:t>Sends notifications of due dates for tools from server on dates.</w:t>
-      </w:r>
-    </w:p>
-    <w:p>
-      <w:pPr>
-        <w:numPr>
-          <w:ilvl w:val="0"/>
-          <w:numId w:val="1"/>
-        </w:numPr>
-      </w:pPr>
-      <w:r>
-        <w:t>Calculates and reports fees within 3 seconds for employee to charge.</w:t>
-      </w:r>
-    </w:p>
-    <w:p>
-      <w:pPr>
-        <w:ind w:left="720"/>
+        <w:lastRenderedPageBreak/>
+        <w:t>Future Features</w:t>
+      </w:r>
+    </w:p>
+    <w:p>
+      <w:pPr>
+        <w:numPr>
+          <w:ilvl w:val="0"/>
+          <w:numId w:val="2"/>
+        </w:numPr>
+        <w:spacing w:after="0"/>
+      </w:pPr>
+      <w:r>
+        <w:t>Categories for tools so users can search by type of tool or job type.</w:t>
+      </w:r>
+    </w:p>
+    <w:p>
+      <w:pPr>
+        <w:numPr>
+          <w:ilvl w:val="0"/>
+          <w:numId w:val="2"/>
+        </w:numPr>
+        <w:spacing w:after="0"/>
+      </w:pPr>
+      <w:r>
+        <w:t xml:space="preserve">Create tool sets that can be checked out </w:t>
+      </w:r>
+      <w:r>
+        <w:t>together</w:t>
+      </w:r>
+      <w:r>
+        <w:t xml:space="preserve"> instead of having to search one by one.</w:t>
+      </w:r>
+    </w:p>
+    <w:p>
+      <w:pPr>
+        <w:numPr>
+          <w:ilvl w:val="0"/>
+          <w:numId w:val="2"/>
+        </w:numPr>
+        <w:spacing w:after="0"/>
+      </w:pPr>
+      <w:r>
+        <w:t>A wait list for users to be next in line for the tools, without having to check repeatedly</w:t>
+      </w:r>
+    </w:p>
+    <w:p>
+      <w:pPr>
+        <w:numPr>
+          <w:ilvl w:val="0"/>
+          <w:numId w:val="2"/>
+        </w:numPr>
+        <w:spacing w:after="0"/>
+      </w:pPr>
+      <w:r>
+        <w:t>Notifications for tools that are back in.</w:t>
+      </w:r>
+    </w:p>
+    <w:p>
+      <w:pPr>
+        <w:numPr>
+          <w:ilvl w:val="0"/>
+          <w:numId w:val="2"/>
+        </w:numPr>
+      </w:pPr>
+      <w:r>
+        <w:t>Notifications about</w:t>
+      </w:r>
+      <w:r>
+        <w:t xml:space="preserve"> tools that are in high demand.</w:t>
+      </w:r>
+    </w:p>
+    <w:p>
+      <w:pPr>
+        <w:numPr>
+          <w:ilvl w:val="0"/>
+          <w:numId w:val="7"/>
+        </w:numPr>
+        <w:ind w:left="360"/>
+        <w:rPr>
+          <w:b/>
+        </w:rPr>
+      </w:pPr>
+      <w:r>
+        <w:rPr>
+          <w:b/>
+        </w:rPr>
+        <w:t>Functioning</w:t>
+      </w:r>
+      <w:r>
+        <w:rPr>
+          <w:b/>
+        </w:rPr>
+        <w:t xml:space="preserve"> Features</w:t>
+      </w:r>
+    </w:p>
+    <w:p>
+      <w:pPr>
+        <w:numPr>
+          <w:ilvl w:val="0"/>
+          <w:numId w:val="9"/>
+        </w:numPr>
+        <w:shd w:val="clear" w:color="auto" w:fill="FFFFFF"/>
+        <w:spacing w:before="100" w:beforeAutospacing="1" w:after="100" w:afterAutospacing="1" w:line="240" w:lineRule="auto"/>
+        <w:jc w:val="left"/>
+        <w:rPr>
+          <w:rFonts w:ascii="Segoe UI" w:hAnsi="Segoe UI" w:cs="Segoe UI"/>
+          <w:color w:val="24292E"/>
+          <w:lang w:bidi="ar-SA"/>
+        </w:rPr>
+      </w:pPr>
+      <w:r>
+        <w:rPr>
+          <w:rFonts w:ascii="Segoe UI" w:hAnsi="Segoe UI" w:cs="Segoe UI"/>
+          <w:color w:val="24292E"/>
+          <w:lang w:bidi="ar-SA"/>
+        </w:rPr>
+        <w:t>A slideshow / carousel on the main page that changes every few seconds</w:t>
+      </w:r>
+    </w:p>
+    <w:p>
+      <w:pPr>
+        <w:numPr>
+          <w:ilvl w:val="0"/>
+          <w:numId w:val="9"/>
+        </w:numPr>
+        <w:shd w:val="clear" w:color="auto" w:fill="FFFFFF"/>
+        <w:spacing w:before="60" w:after="100" w:afterAutospacing="1" w:line="240" w:lineRule="auto"/>
+        <w:jc w:val="left"/>
+        <w:rPr>
+          <w:rFonts w:ascii="Segoe UI" w:hAnsi="Segoe UI" w:cs="Segoe UI"/>
+          <w:color w:val="24292E"/>
+          <w:lang w:bidi="ar-SA"/>
+        </w:rPr>
+      </w:pPr>
+      <w:r>
+        <w:rPr>
+          <w:rFonts w:ascii="Segoe UI" w:hAnsi="Segoe UI" w:cs="Segoe UI"/>
+          <w:color w:val="24292E"/>
+          <w:lang w:bidi="ar-SA"/>
+        </w:rPr>
+        <w:t>A modal that alerts the user that their submission has been accepted,</w:t>
+      </w:r>
+    </w:p>
+    <w:p>
+      <w:pPr>
+        <w:numPr>
+          <w:ilvl w:val="0"/>
+          <w:numId w:val="9"/>
+        </w:numPr>
+        <w:shd w:val="clear" w:color="auto" w:fill="FFFFFF"/>
+        <w:spacing w:before="60" w:after="100" w:afterAutospacing="1" w:line="240" w:lineRule="auto"/>
+        <w:jc w:val="left"/>
+        <w:rPr>
+          <w:rFonts w:ascii="Segoe UI" w:hAnsi="Segoe UI" w:cs="Segoe UI"/>
+          <w:color w:val="24292E"/>
+          <w:lang w:bidi="ar-SA"/>
+        </w:rPr>
+      </w:pPr>
+      <w:r>
+        <w:rPr>
+          <w:rFonts w:ascii="Segoe UI" w:hAnsi="Segoe UI" w:cs="Segoe UI"/>
+          <w:color w:val="24292E"/>
+          <w:lang w:bidi="ar-SA"/>
+        </w:rPr>
+        <w:t>A toolshed logo that appears twice on every page (both header and foot)</w:t>
+      </w:r>
+    </w:p>
+    <w:p>
+      <w:pPr>
+        <w:numPr>
+          <w:ilvl w:val="0"/>
+          <w:numId w:val="9"/>
+        </w:numPr>
+        <w:shd w:val="clear" w:color="auto" w:fill="FFFFFF"/>
+        <w:spacing w:before="60" w:after="100" w:afterAutospacing="1" w:line="240" w:lineRule="auto"/>
+        <w:jc w:val="left"/>
+        <w:rPr>
+          <w:rFonts w:ascii="Segoe UI" w:hAnsi="Segoe UI" w:cs="Segoe UI"/>
+          <w:color w:val="24292E"/>
+          <w:lang w:bidi="ar-SA"/>
+        </w:rPr>
+      </w:pPr>
+      <w:r>
+        <w:rPr>
+          <w:rFonts w:ascii="Segoe UI" w:hAnsi="Segoe UI" w:cs="Segoe UI"/>
+          <w:color w:val="24292E"/>
+          <w:lang w:bidi="ar-SA"/>
+        </w:rPr>
+        <w:t>A contact us page that has a google map and a form to email questions</w:t>
+      </w:r>
+    </w:p>
+    <w:p>
+      <w:pPr>
+        <w:numPr>
+          <w:ilvl w:val="0"/>
+          <w:numId w:val="9"/>
+        </w:numPr>
+        <w:shd w:val="clear" w:color="auto" w:fill="FFFFFF"/>
+        <w:spacing w:before="60" w:after="100" w:afterAutospacing="1" w:line="240" w:lineRule="auto"/>
+        <w:jc w:val="left"/>
         <w:rPr>
           <w:i/>
         </w:rPr>
       </w:pPr>
+      <w:r>
+        <w:rPr>
+          <w:rFonts w:ascii="Segoe UI" w:hAnsi="Segoe UI" w:cs="Segoe UI"/>
+          <w:color w:val="24292E"/>
+          <w:lang w:bidi="ar-SA"/>
+        </w:rPr>
+        <w:t>A project page that has pictures and descriptions of people using our tools for home remodel</w:t>
+      </w:r>
     </w:p>
     <w:p>
       <w:pPr>
@@ -1120,134 +1289,34 @@
         <w:rPr>
           <w:b/>
         </w:rPr>
-        <w:t xml:space="preserve">Future </w:t>
-      </w:r>
-      <w:r>
-        <w:rPr>
-          <w:b/>
-        </w:rPr>
-        <w:t>Features</w:t>
-      </w:r>
-    </w:p>
-    <w:p>
-      <w:pPr>
-        <w:numPr>
-          <w:ilvl w:val="0"/>
-          <w:numId w:val="2"/>
-        </w:numPr>
-        <w:spacing w:after="0"/>
-      </w:pPr>
-      <w:r>
-        <w:t>Categories for tools so users can search by type of tool or job type.</w:t>
-      </w:r>
-    </w:p>
-    <w:p>
-      <w:pPr>
-        <w:numPr>
-          <w:ilvl w:val="0"/>
-          <w:numId w:val="2"/>
-        </w:numPr>
-        <w:spacing w:after="0"/>
-      </w:pPr>
-      <w:r>
-        <w:t xml:space="preserve">Create tool sets that can be checked out </w:t>
-      </w:r>
-      <w:r>
-        <w:t>together</w:t>
-      </w:r>
-      <w:r>
-        <w:t xml:space="preserve"> instead of having to search one by one.</w:t>
-      </w:r>
-    </w:p>
-    <w:p>
-      <w:pPr>
-        <w:numPr>
-          <w:ilvl w:val="0"/>
-          <w:numId w:val="2"/>
-        </w:numPr>
-        <w:spacing w:after="0"/>
-      </w:pPr>
-      <w:r>
-        <w:t>A wait list for users to be next in line for the tools, without having to check rep</w:t>
-      </w:r>
-      <w:r>
-        <w:t>eatedly</w:t>
-      </w:r>
-    </w:p>
-    <w:p>
-      <w:pPr>
-        <w:numPr>
-          <w:ilvl w:val="0"/>
-          <w:numId w:val="2"/>
-        </w:numPr>
-        <w:spacing w:after="0"/>
-      </w:pPr>
-      <w:r>
-        <w:t>Notifications for tools that are back in.</w:t>
-      </w:r>
-    </w:p>
-    <w:p>
-      <w:pPr>
-        <w:numPr>
-          <w:ilvl w:val="0"/>
-          <w:numId w:val="2"/>
-        </w:numPr>
-      </w:pPr>
-      <w:r>
-        <w:t>Notifications about</w:t>
-      </w:r>
-      <w:r>
-        <w:t xml:space="preserve"> tools that are in high demand.</w:t>
-      </w:r>
-    </w:p>
-    <w:p>
-      <w:pPr>
+        <w:t>Glossary</w:t>
+      </w:r>
+    </w:p>
+    <w:p>
+      <w:pPr>
+        <w:ind w:left="1440" w:hanging="720"/>
         <w:rPr>
           <w:i/>
         </w:rPr>
       </w:pPr>
-    </w:p>
-    <w:p>
-      <w:pPr>
-        <w:numPr>
-          <w:ilvl w:val="0"/>
-          <w:numId w:val="7"/>
-        </w:numPr>
-        <w:ind w:left="360"/>
-        <w:rPr>
-          <w:b/>
-        </w:rPr>
-      </w:pPr>
-      <w:r>
-        <w:rPr>
-          <w:b/>
-        </w:rPr>
-        <w:t>Glossary</w:t>
-      </w:r>
-    </w:p>
-    <w:p>
-      <w:pPr>
-        <w:ind w:left="1440" w:hanging="720"/>
+      <w:bookmarkStart w:id="0" w:name="_heading=h.gjdgxs" w:colFirst="0" w:colLast="0"/>
+      <w:bookmarkEnd w:id="0"/>
+      <w:r>
+        <w:t>System</w:t>
+      </w:r>
+      <w:r>
         <w:rPr>
           <w:i/>
         </w:rPr>
-      </w:pPr>
-      <w:bookmarkStart w:id="1" w:name="_heading=h.gjdgxs" w:colFirst="0" w:colLast="0"/>
+        <w:t xml:space="preserve"> - in this case, the system is all of the programs that work together to create the tool co-op.  From the front-end design (wh</w:t>
+      </w:r>
+      <w:bookmarkStart w:id="1" w:name="_GoBack"/>
       <w:bookmarkEnd w:id="1"/>
       <w:r>
-        <w:t>System</w:t>
-      </w:r>
-      <w:r>
         <w:rPr>
           <w:i/>
         </w:rPr>
-        <w:t xml:space="preserve"> - in this case, the system is all of the programs that work together to create the tool co-op.  From the front-end design (what the custo</w:t>
-      </w:r>
-      <w:r>
-        <w:rPr>
-          <w:i/>
-        </w:rPr>
-        <w:t>mers and employees see) to the database that holds all the information.</w:t>
+        <w:t>at the customers and employees see) to the database that holds all the information.</w:t>
       </w:r>
     </w:p>
     <w:p>
@@ -1285,13 +1354,7 @@
         <w:rPr>
           <w:i/>
         </w:rPr>
-        <w:t xml:space="preserve"> - To place a tool on hold or “r</w:t>
-      </w:r>
-      <w:r>
-        <w:rPr>
-          <w:i/>
-        </w:rPr>
-        <w:t>eserve” a tool to be checked out at a specific time.</w:t>
+        <w:t xml:space="preserve"> - To place a tool on hold or “reserve” a tool to be checked out at a specific time.</w:t>
       </w:r>
     </w:p>
     <w:p>
@@ -1450,6 +1513,95 @@
     </w:lvl>
   </w:abstractNum>
   <w:abstractNum w:abstractNumId="1" w15:restartNumberingAfterBreak="0">
+    <w:nsid w:val="23547D06"/>
+    <w:multiLevelType w:val="hybridMultilevel"/>
+    <w:tmpl w:val="9D2E87D0"/>
+    <w:lvl w:ilvl="0" w:tplc="04090015">
+      <w:start w:val="1"/>
+      <w:numFmt w:val="upperLetter"/>
+      <w:lvlText w:val="%1."/>
+      <w:lvlJc w:val="left"/>
+      <w:pPr>
+        <w:ind w:left="720" w:hanging="360"/>
+      </w:pPr>
+      <w:rPr>
+        <w:rFonts w:hint="default"/>
+      </w:rPr>
+    </w:lvl>
+    <w:lvl w:ilvl="1" w:tplc="04090019" w:tentative="1">
+      <w:start w:val="1"/>
+      <w:numFmt w:val="lowerLetter"/>
+      <w:lvlText w:val="%2."/>
+      <w:lvlJc w:val="left"/>
+      <w:pPr>
+        <w:ind w:left="1440" w:hanging="360"/>
+      </w:pPr>
+    </w:lvl>
+    <w:lvl w:ilvl="2" w:tplc="0409001B" w:tentative="1">
+      <w:start w:val="1"/>
+      <w:numFmt w:val="lowerRoman"/>
+      <w:lvlText w:val="%3."/>
+      <w:lvlJc w:val="right"/>
+      <w:pPr>
+        <w:ind w:left="2160" w:hanging="180"/>
+      </w:pPr>
+    </w:lvl>
+    <w:lvl w:ilvl="3" w:tplc="0409000F" w:tentative="1">
+      <w:start w:val="1"/>
+      <w:numFmt w:val="decimal"/>
+      <w:lvlText w:val="%4."/>
+      <w:lvlJc w:val="left"/>
+      <w:pPr>
+        <w:ind w:left="2880" w:hanging="360"/>
+      </w:pPr>
+    </w:lvl>
+    <w:lvl w:ilvl="4" w:tplc="04090019" w:tentative="1">
+      <w:start w:val="1"/>
+      <w:numFmt w:val="lowerLetter"/>
+      <w:lvlText w:val="%5."/>
+      <w:lvlJc w:val="left"/>
+      <w:pPr>
+        <w:ind w:left="3600" w:hanging="360"/>
+      </w:pPr>
+    </w:lvl>
+    <w:lvl w:ilvl="5" w:tplc="0409001B" w:tentative="1">
+      <w:start w:val="1"/>
+      <w:numFmt w:val="lowerRoman"/>
+      <w:lvlText w:val="%6."/>
+      <w:lvlJc w:val="right"/>
+      <w:pPr>
+        <w:ind w:left="4320" w:hanging="180"/>
+      </w:pPr>
+    </w:lvl>
+    <w:lvl w:ilvl="6" w:tplc="0409000F" w:tentative="1">
+      <w:start w:val="1"/>
+      <w:numFmt w:val="decimal"/>
+      <w:lvlText w:val="%7."/>
+      <w:lvlJc w:val="left"/>
+      <w:pPr>
+        <w:ind w:left="5040" w:hanging="360"/>
+      </w:pPr>
+    </w:lvl>
+    <w:lvl w:ilvl="7" w:tplc="04090019" w:tentative="1">
+      <w:start w:val="1"/>
+      <w:numFmt w:val="lowerLetter"/>
+      <w:lvlText w:val="%8."/>
+      <w:lvlJc w:val="left"/>
+      <w:pPr>
+        <w:ind w:left="5760" w:hanging="360"/>
+      </w:pPr>
+    </w:lvl>
+    <w:lvl w:ilvl="8" w:tplc="0409001B" w:tentative="1">
+      <w:start w:val="1"/>
+      <w:numFmt w:val="lowerRoman"/>
+      <w:lvlText w:val="%9."/>
+      <w:lvlJc w:val="right"/>
+      <w:pPr>
+        <w:ind w:left="6480" w:hanging="180"/>
+      </w:pPr>
+    </w:lvl>
+  </w:abstractNum>
+  <w:abstractNum w:abstractNumId="2" w15:restartNumberingAfterBreak="0">
     <w:nsid w:val="25D06225"/>
     <w:multiLevelType w:val="multilevel"/>
     <w:tmpl w:val="D43A3638"/>
@@ -1562,7 +1714,120 @@
       </w:rPr>
     </w:lvl>
   </w:abstractNum>
-  <w:abstractNum w:abstractNumId="2" w15:restartNumberingAfterBreak="0">
+  <w:abstractNum w:abstractNumId="3" w15:restartNumberingAfterBreak="0">
+    <w:nsid w:val="28AF6C61"/>
+    <w:multiLevelType w:val="multilevel"/>
+    <w:tmpl w:val="338AAB7C"/>
+    <w:lvl w:ilvl="0">
+      <w:start w:val="1"/>
+      <w:numFmt w:val="decimal"/>
+      <w:lvlText w:val="%1."/>
+      <w:lvlJc w:val="left"/>
+      <w:pPr>
+        <w:tabs>
+          <w:tab w:val="num" w:pos="720"/>
+        </w:tabs>
+        <w:ind w:left="720" w:hanging="360"/>
+      </w:pPr>
+    </w:lvl>
+    <w:lvl w:ilvl="1" w:tentative="1">
+      <w:start w:val="1"/>
+      <w:numFmt w:val="decimal"/>
+      <w:lvlText w:val="%2."/>
+      <w:lvlJc w:val="left"/>
+      <w:pPr>
+        <w:tabs>
+          <w:tab w:val="num" w:pos="1440"/>
+        </w:tabs>
+        <w:ind w:left="1440" w:hanging="360"/>
+      </w:pPr>
+    </w:lvl>
+    <w:lvl w:ilvl="2" w:tentative="1">
+      <w:start w:val="1"/>
+      <w:numFmt w:val="decimal"/>
+      <w:lvlText w:val="%3."/>
+      <w:lvlJc w:val="left"/>
+      <w:pPr>
+        <w:tabs>
+          <w:tab w:val="num" w:pos="2160"/>
+        </w:tabs>
+        <w:ind w:left="2160" w:hanging="360"/>
+      </w:pPr>
+    </w:lvl>
+    <w:lvl w:ilvl="3" w:tentative="1">
+      <w:start w:val="1"/>
+      <w:numFmt w:val="decimal"/>
+      <w:lvlText w:val="%4."/>
+      <w:lvlJc w:val="left"/>
+      <w:pPr>
+        <w:tabs>
+          <w:tab w:val="num" w:pos="2880"/>
+        </w:tabs>
+        <w:ind w:left="2880" w:hanging="360"/>
+      </w:pPr>
+    </w:lvl>
+    <w:lvl w:ilvl="4" w:tentative="1">
+      <w:start w:val="1"/>
+      <w:numFmt w:val="decimal"/>
+      <w:lvlText w:val="%5."/>
+      <w:lvlJc w:val="left"/>
+      <w:pPr>
+        <w:tabs>
+          <w:tab w:val="num" w:pos="3600"/>
+        </w:tabs>
+        <w:ind w:left="3600" w:hanging="360"/>
+      </w:pPr>
+    </w:lvl>
+    <w:lvl w:ilvl="5" w:tentative="1">
+      <w:start w:val="1"/>
+      <w:numFmt w:val="decimal"/>
+      <w:lvlText w:val="%6."/>
+      <w:lvlJc w:val="left"/>
+      <w:pPr>
+        <w:tabs>
+          <w:tab w:val="num" w:pos="4320"/>
+        </w:tabs>
+        <w:ind w:left="4320" w:hanging="360"/>
+      </w:pPr>
+    </w:lvl>
+    <w:lvl w:ilvl="6" w:tentative="1">
+      <w:start w:val="1"/>
+      <w:numFmt w:val="decimal"/>
+      <w:lvlText w:val="%7."/>
+      <w:lvlJc w:val="left"/>
+      <w:pPr>
+        <w:tabs>
+          <w:tab w:val="num" w:pos="5040"/>
+        </w:tabs>
+        <w:ind w:left="5040" w:hanging="360"/>
+      </w:pPr>
+    </w:lvl>
+    <w:lvl w:ilvl="7" w:tentative="1">
+      <w:start w:val="1"/>
+      <w:numFmt w:val="decimal"/>
+      <w:lvlText w:val="%8."/>
+      <w:lvlJc w:val="left"/>
+      <w:pPr>
+        <w:tabs>
+          <w:tab w:val="num" w:pos="5760"/>
+        </w:tabs>
+        <w:ind w:left="5760" w:hanging="360"/>
+      </w:pPr>
+    </w:lvl>
+    <w:lvl w:ilvl="8" w:tentative="1">
+      <w:start w:val="1"/>
+      <w:numFmt w:val="decimal"/>
+      <w:lvlText w:val="%9."/>
+      <w:lvlJc w:val="left"/>
+      <w:pPr>
+        <w:tabs>
+          <w:tab w:val="num" w:pos="6480"/>
+        </w:tabs>
+        <w:ind w:left="6480" w:hanging="360"/>
+      </w:pPr>
+    </w:lvl>
+  </w:abstractNum>
+  <w:abstractNum w:abstractNumId="4" w15:restartNumberingAfterBreak="0">
     <w:nsid w:val="2D4606F3"/>
     <w:multiLevelType w:val="multilevel"/>
     <w:tmpl w:val="87706452"/>
@@ -1675,7 +1940,7 @@
       </w:rPr>
     </w:lvl>
   </w:abstractNum>
-  <w:abstractNum w:abstractNumId="3" w15:restartNumberingAfterBreak="0">
+  <w:abstractNum w:abstractNumId="5" w15:restartNumberingAfterBreak="0">
     <w:nsid w:val="330762E3"/>
     <w:multiLevelType w:val="multilevel"/>
     <w:tmpl w:val="F4CCC5EA"/>
@@ -1788,7 +2053,7 @@
       </w:rPr>
     </w:lvl>
   </w:abstractNum>
-  <w:abstractNum w:abstractNumId="4" w15:restartNumberingAfterBreak="0">
+  <w:abstractNum w:abstractNumId="6" w15:restartNumberingAfterBreak="0">
     <w:nsid w:val="4E0B48AA"/>
     <w:multiLevelType w:val="multilevel"/>
     <w:tmpl w:val="E70A1852"/>
@@ -1901,7 +2166,7 @@
       </w:rPr>
     </w:lvl>
   </w:abstractNum>
-  <w:abstractNum w:abstractNumId="5" w15:restartNumberingAfterBreak="0">
+  <w:abstractNum w:abstractNumId="7" w15:restartNumberingAfterBreak="0">
     <w:nsid w:val="69541C24"/>
     <w:multiLevelType w:val="multilevel"/>
     <w:tmpl w:val="72DCDFE2"/>
@@ -2016,7 +2281,7 @@
       </w:rPr>
     </w:lvl>
   </w:abstractNum>
-  <w:abstractNum w:abstractNumId="6" w15:restartNumberingAfterBreak="0">
+  <w:abstractNum w:abstractNumId="8" w15:restartNumberingAfterBreak="0">
     <w:nsid w:val="69AA6BE7"/>
     <w:multiLevelType w:val="multilevel"/>
     <w:tmpl w:val="78420DE8"/>
@@ -2131,7 +2396,7 @@
       </w:rPr>
     </w:lvl>
   </w:abstractNum>
-  <w:abstractNum w:abstractNumId="7" w15:restartNumberingAfterBreak="0">
+  <w:abstractNum w:abstractNumId="9" w15:restartNumberingAfterBreak="0">
     <w:nsid w:val="6D34341B"/>
     <w:multiLevelType w:val="multilevel"/>
     <w:tmpl w:val="3C061E60"/>
@@ -2245,27 +2510,33 @@
     </w:lvl>
   </w:abstractNum>
   <w:num w:numId="1">
+    <w:abstractNumId w:val="8"/>
+  </w:num>
+  <w:num w:numId="2">
+    <w:abstractNumId w:val="9"/>
+  </w:num>
+  <w:num w:numId="3">
+    <w:abstractNumId w:val="7"/>
+  </w:num>
+  <w:num w:numId="4">
     <w:abstractNumId w:val="6"/>
   </w:num>
-  <w:num w:numId="2">
-    <w:abstractNumId w:val="7"/>
-  </w:num>
-  <w:num w:numId="3">
-    <w:abstractNumId w:val="5"/>
-  </w:num>
-  <w:num w:numId="4">
-    <w:abstractNumId w:val="4"/>
-  </w:num>
   <w:num w:numId="5">
-    <w:abstractNumId w:val="1"/>
+    <w:abstractNumId w:val="2"/>
   </w:num>
   <w:num w:numId="6">
-    <w:abstractNumId w:val="2"/>
+    <w:abstractNumId w:val="4"/>
   </w:num>
   <w:num w:numId="7">
     <w:abstractNumId w:val="0"/>
   </w:num>
   <w:num w:numId="8">
+    <w:abstractNumId w:val="5"/>
+  </w:num>
+  <w:num w:numId="9">
+    <w:abstractNumId w:val="1"/>
+  </w:num>
+  <w:num w:numId="10">
     <w:abstractNumId w:val="3"/>
   </w:num>
 </w:numbering>

</xml_diff>